<commit_message>
update logo and index
</commit_message>
<xml_diff>
--- a/documents/JSU Turns 50 Site-map.docx
+++ b/documents/JSU Turns 50 Site-map.docx
@@ -13,32 +13,35 @@
         <w:t>th</w:t>
       </w:r>
       <w:r>
-        <w:t xml:space="preserve"> Anniversary</w:t>
-      </w:r>
-    </w:p>
-    <w:p/>
-    <w:p>
-      <w:r>
-        <w:t>Site Map</w:t>
-      </w:r>
-      <w:r>
-        <w:t xml:space="preserve"> – main menu</w:t>
-      </w:r>
-    </w:p>
-    <w:p/>
-    <w:p>
-      <w:pPr>
-        <w:pStyle w:val="ListParagraph"/>
-        <w:numPr>
-          <w:ilvl w:val="0"/>
-          <w:numId w:val="1"/>
-        </w:numPr>
-      </w:pPr>
-      <w:r>
-        <w:t>Home page</w:t>
+        <w:t xml:space="preserve"> Anniv</w:t>
       </w:r>
       <w:bookmarkStart w:id="0" w:name="_GoBack"/>
       <w:bookmarkEnd w:id="0"/>
+      <w:r>
+        <w:t>ersary</w:t>
+      </w:r>
+    </w:p>
+    <w:p/>
+    <w:p>
+      <w:r>
+        <w:t>Site Map</w:t>
+      </w:r>
+      <w:r>
+        <w:t xml:space="preserve"> – main menu</w:t>
+      </w:r>
+    </w:p>
+    <w:p/>
+    <w:p>
+      <w:pPr>
+        <w:pStyle w:val="ListParagraph"/>
+        <w:numPr>
+          <w:ilvl w:val="0"/>
+          <w:numId w:val="1"/>
+        </w:numPr>
+      </w:pPr>
+      <w:r>
+        <w:t>Home page</w:t>
+      </w:r>
     </w:p>
     <w:p>
       <w:pPr>
@@ -122,9 +125,6 @@
       <w:r>
         <w:t>History</w:t>
       </w:r>
-      <w:r>
-        <w:t xml:space="preserve"> page</w:t>
-      </w:r>
     </w:p>
     <w:p>
       <w:pPr>
@@ -171,10 +171,7 @@
         </w:numPr>
       </w:pPr>
       <w:r>
-        <w:t>Global Impact</w:t>
-      </w:r>
-      <w:r>
-        <w:t xml:space="preserve"> page</w:t>
+        <w:t>Alumni</w:t>
       </w:r>
     </w:p>
     <w:p>
@@ -230,10 +227,7 @@
         </w:numPr>
       </w:pPr>
       <w:r>
-        <w:t>Anniversary</w:t>
-      </w:r>
-      <w:r>
-        <w:t xml:space="preserve"> page</w:t>
+        <w:t>Events</w:t>
       </w:r>
     </w:p>
     <w:p>
@@ -269,7 +263,10 @@
         </w:numPr>
       </w:pPr>
       <w:r>
-        <w:t>Donate Button (top Right and visible in all pages)</w:t>
+        <w:t>Make a Gift</w:t>
+      </w:r>
+      <w:r>
+        <w:t xml:space="preserve"> (top Right and visible in all pages)</w:t>
       </w:r>
     </w:p>
     <w:p/>
@@ -315,6 +312,180 @@
       </w:r>
     </w:p>
     <w:p/>
+    <w:p/>
+    <w:p>
+      <w:pPr>
+        <w:pStyle w:val="ListParagraph"/>
+        <w:numPr>
+          <w:ilvl w:val="0"/>
+          <w:numId w:val="4"/>
+        </w:numPr>
+      </w:pPr>
+      <w:r>
+        <w:t>Home Page</w:t>
+      </w:r>
+    </w:p>
+    <w:p>
+      <w:pPr>
+        <w:pStyle w:val="ListParagraph"/>
+        <w:numPr>
+          <w:ilvl w:val="1"/>
+          <w:numId w:val="4"/>
+        </w:numPr>
+      </w:pPr>
+      <w:r>
+        <w:t>Make an impact expand your nursing career</w:t>
+      </w:r>
+      <w:r>
+        <w:tab/>
+      </w:r>
+    </w:p>
+    <w:p>
+      <w:pPr>
+        <w:pStyle w:val="ListParagraph"/>
+        <w:numPr>
+          <w:ilvl w:val="0"/>
+          <w:numId w:val="4"/>
+        </w:numPr>
+      </w:pPr>
+      <w:r>
+        <w:t>Nursing History</w:t>
+      </w:r>
+    </w:p>
+    <w:p>
+      <w:pPr>
+        <w:pStyle w:val="ListParagraph"/>
+        <w:numPr>
+          <w:ilvl w:val="1"/>
+          <w:numId w:val="4"/>
+        </w:numPr>
+      </w:pPr>
+      <w:r>
+        <w:t>Timeline</w:t>
+      </w:r>
+    </w:p>
+    <w:p>
+      <w:pPr>
+        <w:pStyle w:val="ListParagraph"/>
+        <w:numPr>
+          <w:ilvl w:val="1"/>
+          <w:numId w:val="4"/>
+        </w:numPr>
+      </w:pPr>
+      <w:r>
+        <w:t>History</w:t>
+      </w:r>
+    </w:p>
+    <w:p>
+      <w:pPr>
+        <w:pStyle w:val="ListParagraph"/>
+        <w:numPr>
+          <w:ilvl w:val="0"/>
+          <w:numId w:val="4"/>
+        </w:numPr>
+      </w:pPr>
+      <w:r>
+        <w:t>Anniversary page</w:t>
+      </w:r>
+    </w:p>
+    <w:p>
+      <w:pPr>
+        <w:pStyle w:val="ListParagraph"/>
+        <w:numPr>
+          <w:ilvl w:val="1"/>
+          <w:numId w:val="4"/>
+        </w:numPr>
+      </w:pPr>
+      <w:r>
+        <w:t>50</w:t>
+      </w:r>
+      <w:r>
+        <w:rPr>
+          <w:vertAlign w:val="superscript"/>
+        </w:rPr>
+        <w:t>th</w:t>
+      </w:r>
+      <w:r>
+        <w:t xml:space="preserve"> anniversary Gala Celebration</w:t>
+      </w:r>
+    </w:p>
+    <w:p>
+      <w:pPr>
+        <w:pStyle w:val="ListParagraph"/>
+        <w:numPr>
+          <w:ilvl w:val="1"/>
+          <w:numId w:val="4"/>
+        </w:numPr>
+      </w:pPr>
+      <w:r>
+        <w:t>JSU Nursing Campaign 50 for 50</w:t>
+      </w:r>
+    </w:p>
+    <w:p>
+      <w:pPr>
+        <w:pStyle w:val="ListParagraph"/>
+        <w:numPr>
+          <w:ilvl w:val="0"/>
+          <w:numId w:val="4"/>
+        </w:numPr>
+      </w:pPr>
+      <w:r>
+        <w:t>Global impact of JSU Nursing</w:t>
+      </w:r>
+    </w:p>
+    <w:p>
+      <w:pPr>
+        <w:pStyle w:val="ListParagraph"/>
+        <w:numPr>
+          <w:ilvl w:val="1"/>
+          <w:numId w:val="4"/>
+        </w:numPr>
+      </w:pPr>
+      <w:r>
+        <w:t xml:space="preserve">My </w:t>
+      </w:r>
+      <w:proofErr w:type="spellStart"/>
+      <w:r>
+        <w:t>jsu</w:t>
+      </w:r>
+      <w:proofErr w:type="spellEnd"/>
+      <w:r>
+        <w:t xml:space="preserve"> nursing story</w:t>
+      </w:r>
+    </w:p>
+    <w:p>
+      <w:pPr>
+        <w:pStyle w:val="ListParagraph"/>
+        <w:numPr>
+          <w:ilvl w:val="1"/>
+          <w:numId w:val="4"/>
+        </w:numPr>
+      </w:pPr>
+      <w:r>
+        <w:t>Global impact</w:t>
+      </w:r>
+    </w:p>
+    <w:p>
+      <w:pPr>
+        <w:pStyle w:val="ListParagraph"/>
+        <w:numPr>
+          <w:ilvl w:val="0"/>
+          <w:numId w:val="4"/>
+        </w:numPr>
+      </w:pPr>
+      <w:r>
+        <w:t>Upcoming 50</w:t>
+      </w:r>
+      <w:r>
+        <w:rPr>
+          <w:vertAlign w:val="superscript"/>
+        </w:rPr>
+        <w:t>th</w:t>
+      </w:r>
+      <w:r>
+        <w:t xml:space="preserve"> anniversary events</w:t>
+      </w:r>
+    </w:p>
     <w:sectPr>
       <w:pgSz w:w="12240" w:h="15840"/>
       <w:pgMar w:top="1440" w:right="1440" w:bottom="1440" w:left="1440" w:header="720" w:footer="720" w:gutter="0"/>
@@ -414,9 +585,9 @@
     </w:lvl>
   </w:abstractNum>
   <w:abstractNum w:abstractNumId="1">
-    <w:nsid w:val="59E72D70"/>
+    <w:nsid w:val="57C9044D"/>
     <w:multiLevelType w:val="hybridMultilevel"/>
-    <w:tmpl w:val="B9128270"/>
+    <w:tmpl w:val="8F94C1EC"/>
     <w:lvl w:ilvl="0" w:tplc="0409000F">
       <w:start w:val="1"/>
       <w:numFmt w:val="decimal"/>
@@ -500,6 +671,92 @@
     </w:lvl>
   </w:abstractNum>
   <w:abstractNum w:abstractNumId="2">
+    <w:nsid w:val="59E72D70"/>
+    <w:multiLevelType w:val="hybridMultilevel"/>
+    <w:tmpl w:val="8F94C1EC"/>
+    <w:lvl w:ilvl="0" w:tplc="0409000F">
+      <w:start w:val="1"/>
+      <w:numFmt w:val="decimal"/>
+      <w:lvlText w:val="%1."/>
+      <w:lvlJc w:val="left"/>
+      <w:pPr>
+        <w:ind w:left="720" w:hanging="360"/>
+      </w:pPr>
+    </w:lvl>
+    <w:lvl w:ilvl="1" w:tplc="04090019">
+      <w:start w:val="1"/>
+      <w:numFmt w:val="lowerLetter"/>
+      <w:lvlText w:val="%2."/>
+      <w:lvlJc w:val="left"/>
+      <w:pPr>
+        <w:ind w:left="1440" w:hanging="360"/>
+      </w:pPr>
+    </w:lvl>
+    <w:lvl w:ilvl="2" w:tplc="0409001B" w:tentative="1">
+      <w:start w:val="1"/>
+      <w:numFmt w:val="lowerRoman"/>
+      <w:lvlText w:val="%3."/>
+      <w:lvlJc w:val="right"/>
+      <w:pPr>
+        <w:ind w:left="2160" w:hanging="180"/>
+      </w:pPr>
+    </w:lvl>
+    <w:lvl w:ilvl="3" w:tplc="0409000F" w:tentative="1">
+      <w:start w:val="1"/>
+      <w:numFmt w:val="decimal"/>
+      <w:lvlText w:val="%4."/>
+      <w:lvlJc w:val="left"/>
+      <w:pPr>
+        <w:ind w:left="2880" w:hanging="360"/>
+      </w:pPr>
+    </w:lvl>
+    <w:lvl w:ilvl="4" w:tplc="04090019" w:tentative="1">
+      <w:start w:val="1"/>
+      <w:numFmt w:val="lowerLetter"/>
+      <w:lvlText w:val="%5."/>
+      <w:lvlJc w:val="left"/>
+      <w:pPr>
+        <w:ind w:left="3600" w:hanging="360"/>
+      </w:pPr>
+    </w:lvl>
+    <w:lvl w:ilvl="5" w:tplc="0409001B" w:tentative="1">
+      <w:start w:val="1"/>
+      <w:numFmt w:val="lowerRoman"/>
+      <w:lvlText w:val="%6."/>
+      <w:lvlJc w:val="right"/>
+      <w:pPr>
+        <w:ind w:left="4320" w:hanging="180"/>
+      </w:pPr>
+    </w:lvl>
+    <w:lvl w:ilvl="6" w:tplc="0409000F" w:tentative="1">
+      <w:start w:val="1"/>
+      <w:numFmt w:val="decimal"/>
+      <w:lvlText w:val="%7."/>
+      <w:lvlJc w:val="left"/>
+      <w:pPr>
+        <w:ind w:left="5040" w:hanging="360"/>
+      </w:pPr>
+    </w:lvl>
+    <w:lvl w:ilvl="7" w:tplc="04090019" w:tentative="1">
+      <w:start w:val="1"/>
+      <w:numFmt w:val="lowerLetter"/>
+      <w:lvlText w:val="%8."/>
+      <w:lvlJc w:val="left"/>
+      <w:pPr>
+        <w:ind w:left="5760" w:hanging="360"/>
+      </w:pPr>
+    </w:lvl>
+    <w:lvl w:ilvl="8" w:tplc="0409001B" w:tentative="1">
+      <w:start w:val="1"/>
+      <w:numFmt w:val="lowerRoman"/>
+      <w:lvlText w:val="%9."/>
+      <w:lvlJc w:val="right"/>
+      <w:pPr>
+        <w:ind w:left="6480" w:hanging="180"/>
+      </w:pPr>
+    </w:lvl>
+  </w:abstractNum>
+  <w:abstractNum w:abstractNumId="3">
     <w:nsid w:val="69257C8C"/>
     <w:multiLevelType w:val="hybridMultilevel"/>
     <w:tmpl w:val="C3A06268"/>
@@ -589,9 +846,12 @@
     <w:abstractNumId w:val="0"/>
   </w:num>
   <w:num w:numId="2">
+    <w:abstractNumId w:val="3"/>
+  </w:num>
+  <w:num w:numId="3">
     <w:abstractNumId w:val="2"/>
   </w:num>
-  <w:num w:numId="3">
+  <w:num w:numId="4">
     <w:abstractNumId w:val="1"/>
   </w:num>
 </w:numbering>

</xml_diff>